<commit_message>
Add word doc for project
</commit_message>
<xml_diff>
--- a/Kaggle_Unit13_14_Hendrickson_Chandna_Maganti_Kelleher.docx
+++ b/Kaggle_Unit13_14_Hendrickson_Chandna_Maganti_Kelleher.docx
@@ -1727,6 +1727,27 @@
         </w:rPr>
         <w:lastRenderedPageBreak/>
         <w:t>Appendix</w:t>
+      </w:r>
+    </w:p>
+    <w:p>
+      <w:pPr>
+        <w:rPr>
+          <w:rFonts w:ascii="Helvetica" w:hAnsi="Helvetica" w:cs="Helvetica"/>
+          <w:color w:val="333333"/>
+          <w:sz w:val="21"/>
+          <w:szCs w:val="21"/>
+          <w:shd w:val="clear" w:color="auto" w:fill="FFFFFF"/>
+        </w:rPr>
+      </w:pPr>
+      <w:r>
+        <w:rPr>
+          <w:rFonts w:ascii="Helvetica" w:hAnsi="Helvetica" w:cs="Helvetica"/>
+          <w:color w:val="333333"/>
+          <w:sz w:val="21"/>
+          <w:szCs w:val="21"/>
+          <w:shd w:val="clear" w:color="auto" w:fill="FFFFFF"/>
+        </w:rPr>
+        <w:t>Images</w:t>
       </w:r>
     </w:p>
     <w:p>

</xml_diff>